<commit_message>
Reduced wait time on Orders
</commit_message>
<xml_diff>
--- a/Documentation/Documentation.docx
+++ b/Documentation/Documentation.docx
@@ -3,14 +3,287 @@
 <w:document xmlns:wpc="http://schemas.microsoft.com/office/word/2010/wordprocessingCanvas" xmlns:cx="http://schemas.microsoft.com/office/drawing/2014/chartex" xmlns:cx1="http://schemas.microsoft.com/office/drawing/2015/9/8/chartex" xmlns:cx2="http://schemas.microsoft.com/office/drawing/2015/10/21/chartex" xmlns:cx3="http://schemas.microsoft.com/office/drawing/2016/5/9/chartex" xmlns:cx4="http://schemas.microsoft.com/office/drawing/2016/5/10/chartex" xmlns:cx5="http://schemas.microsoft.com/office/drawing/2016/5/11/chartex" xmlns:cx6="http://schemas.microsoft.com/office/drawing/2016/5/12/chartex" xmlns:cx7="http://schemas.microsoft.com/office/drawing/2016/5/13/chartex" xmlns:cx8="http://schemas.microsoft.com/office/drawing/2016/5/14/chartex" xmlns:mc="http://schemas.openxmlformats.org/markup-compatibility/2006" xmlns:aink="http://schemas.microsoft.com/office/drawing/2016/ink" xmlns:am3d="http://schemas.microsoft.com/office/drawing/2017/model3d" xmlns:o="urn:schemas-microsoft-com:office:office" xmlns:oel="http://schemas.microsoft.com/office/2019/extlst" xmlns:r="http://schemas.openxmlformats.org/officeDocument/2006/relationships" xmlns:m="http://schemas.openxmlformats.org/officeDocument/2006/math" xmlns:v="urn:schemas-microsoft-com:vml" xmlns:wp14="http://schemas.microsoft.com/office/word/2010/wordprocessingDrawing" xmlns:wp="http://schemas.openxmlformats.org/drawingml/2006/wordprocessingDrawing" xmlns:w10="urn:schemas-microsoft-com:office:word" xmlns:w="http://schemas.openxmlformats.org/wordprocessingml/2006/main" xmlns:w14="http://schemas.microsoft.com/office/word/2010/wordml" xmlns:w15="http://schemas.microsoft.com/office/word/2012/wordml" xmlns:w16cex="http://schemas.microsoft.com/office/word/2018/wordml/cex" xmlns:w16cid="http://schemas.microsoft.com/office/word/2016/wordml/cid" xmlns:w16="http://schemas.microsoft.com/office/word/2018/wordml" xmlns:w16sdtdh="http://schemas.microsoft.com/office/word/2020/wordml/sdtdatahash" xmlns:w16se="http://schemas.microsoft.com/office/word/2015/wordml/symex" xmlns:wpg="http://schemas.microsoft.com/office/word/2010/wordprocessingGroup" xmlns:wpi="http://schemas.microsoft.com/office/word/2010/wordprocessingInk" xmlns:wne="http://schemas.microsoft.com/office/word/2006/wordml" xmlns:wps="http://schemas.microsoft.com/office/word/2010/wordprocessingShape" mc:Ignorable="w14 w15 w16se w16cid w16 w16cex w16sdtdh wp14">
   <w:body>
     <w:p>
+      <w:pPr>
+        <w:pStyle w:val="Title"/>
+        <w:jc w:val="center"/>
+      </w:pPr>
+    </w:p>
+    <w:p>
+      <w:pPr>
+        <w:pStyle w:val="Title"/>
+        <w:jc w:val="center"/>
+      </w:pPr>
+    </w:p>
+    <w:p>
+      <w:pPr>
+        <w:pStyle w:val="Title"/>
+        <w:jc w:val="center"/>
+      </w:pPr>
+    </w:p>
+    <w:p>
+      <w:pPr>
+        <w:pStyle w:val="Title"/>
+        <w:jc w:val="center"/>
+      </w:pPr>
+    </w:p>
+    <w:p>
+      <w:pPr>
+        <w:pStyle w:val="Title"/>
+        <w:jc w:val="center"/>
+      </w:pPr>
+    </w:p>
+    <w:p>
+      <w:pPr>
+        <w:pStyle w:val="Title"/>
+        <w:jc w:val="center"/>
+      </w:pPr>
+      <w:r>
+        <w:t>Secret Cellar POS</w:t>
+      </w:r>
+    </w:p>
+    <w:p>
+      <w:pPr>
+        <w:pStyle w:val="Title"/>
+        <w:jc w:val="center"/>
+      </w:pPr>
+      <w:r>
+        <w:t>Documentation</w:t>
+      </w:r>
+    </w:p>
+    <w:p/>
+    <w:p>
+      <w:r>
+        <w:br w:type="page"/>
+      </w:r>
+    </w:p>
+    <w:p>
+      <w:pPr>
+        <w:rPr>
+          <w:rFonts w:asciiTheme="majorHAnsi" w:eastAsiaTheme="majorEastAsia" w:hAnsiTheme="majorHAnsi" w:cstheme="majorBidi"/>
+          <w:color w:val="2F5496" w:themeColor="accent1" w:themeShade="BF"/>
+          <w:sz w:val="32"/>
+          <w:szCs w:val="32"/>
+        </w:rPr>
+      </w:pPr>
+      <w:r>
+        <w:lastRenderedPageBreak/>
+        <w:t>Table of contents</w:t>
+      </w:r>
+    </w:p>
+    <w:sdt>
+      <w:sdtPr>
+        <w:id w:val="1911265440"/>
+        <w:docPartObj>
+          <w:docPartGallery w:val="Table of Contents"/>
+          <w:docPartUnique/>
+        </w:docPartObj>
+      </w:sdtPr>
+      <w:sdtEndPr>
+        <w:rPr>
+          <w:rFonts w:asciiTheme="minorHAnsi" w:eastAsiaTheme="minorHAnsi" w:hAnsiTheme="minorHAnsi" w:cstheme="minorBidi"/>
+          <w:b/>
+          <w:bCs/>
+          <w:noProof/>
+          <w:color w:val="auto"/>
+          <w:sz w:val="22"/>
+          <w:szCs w:val="22"/>
+        </w:rPr>
+      </w:sdtEndPr>
+      <w:sdtContent>
+        <w:p>
+          <w:pPr>
+            <w:pStyle w:val="TOCHeading"/>
+          </w:pPr>
+          <w:r>
+            <w:t>Contents</w:t>
+          </w:r>
+        </w:p>
+        <w:p>
+          <w:pPr>
+            <w:pStyle w:val="TOC1"/>
+            <w:tabs>
+              <w:tab w:val="right" w:leader="dot" w:pos="10790"/>
+            </w:tabs>
+            <w:rPr>
+              <w:noProof/>
+            </w:rPr>
+          </w:pPr>
+          <w:r>
+            <w:fldChar w:fldCharType="begin"/>
+          </w:r>
+          <w:r>
+            <w:instrText xml:space="preserve"> TOC \o "1-3" \h \z \u </w:instrText>
+          </w:r>
+          <w:r>
+            <w:fldChar w:fldCharType="separate"/>
+          </w:r>
+          <w:hyperlink w:anchor="_Toc126514932" w:history="1">
+            <w:r>
+              <w:rPr>
+                <w:rStyle w:val="Hyperlink"/>
+                <w:noProof/>
+              </w:rPr>
+              <w:t>Appendix: Setup Linux</w:t>
+            </w:r>
+            <w:r>
+              <w:rPr>
+                <w:noProof/>
+                <w:webHidden/>
+              </w:rPr>
+              <w:tab/>
+            </w:r>
+            <w:r>
+              <w:rPr>
+                <w:noProof/>
+                <w:webHidden/>
+              </w:rPr>
+              <w:fldChar w:fldCharType="begin"/>
+            </w:r>
+            <w:r>
+              <w:rPr>
+                <w:noProof/>
+                <w:webHidden/>
+              </w:rPr>
+              <w:instrText xml:space="preserve"> PAGEREF _Toc126514932 \h </w:instrText>
+            </w:r>
+            <w:r>
+              <w:rPr>
+                <w:noProof/>
+                <w:webHidden/>
+              </w:rPr>
+            </w:r>
+            <w:r>
+              <w:rPr>
+                <w:noProof/>
+                <w:webHidden/>
+              </w:rPr>
+              <w:fldChar w:fldCharType="separate"/>
+            </w:r>
+            <w:r>
+              <w:rPr>
+                <w:noProof/>
+                <w:webHidden/>
+              </w:rPr>
+              <w:t>3</w:t>
+            </w:r>
+            <w:r>
+              <w:rPr>
+                <w:noProof/>
+                <w:webHidden/>
+              </w:rPr>
+              <w:fldChar w:fldCharType="end"/>
+            </w:r>
+          </w:hyperlink>
+        </w:p>
+        <w:p>
+          <w:pPr>
+            <w:pStyle w:val="TOC1"/>
+            <w:tabs>
+              <w:tab w:val="right" w:leader="dot" w:pos="10790"/>
+            </w:tabs>
+            <w:rPr>
+              <w:noProof/>
+            </w:rPr>
+          </w:pPr>
+          <w:hyperlink w:anchor="_Toc126514933" w:history="1">
+            <w:r>
+              <w:rPr>
+                <w:rStyle w:val="Hyperlink"/>
+                <w:noProof/>
+              </w:rPr>
+              <w:t>Appendix: Setup MySQL</w:t>
+            </w:r>
+            <w:r>
+              <w:rPr>
+                <w:noProof/>
+                <w:webHidden/>
+              </w:rPr>
+              <w:tab/>
+            </w:r>
+            <w:r>
+              <w:rPr>
+                <w:noProof/>
+                <w:webHidden/>
+              </w:rPr>
+              <w:fldChar w:fldCharType="begin"/>
+            </w:r>
+            <w:r>
+              <w:rPr>
+                <w:noProof/>
+                <w:webHidden/>
+              </w:rPr>
+              <w:instrText xml:space="preserve"> PAGEREF _Toc126514933 \h </w:instrText>
+            </w:r>
+            <w:r>
+              <w:rPr>
+                <w:noProof/>
+                <w:webHidden/>
+              </w:rPr>
+            </w:r>
+            <w:r>
+              <w:rPr>
+                <w:noProof/>
+                <w:webHidden/>
+              </w:rPr>
+              <w:fldChar w:fldCharType="separate"/>
+            </w:r>
+            <w:r>
+              <w:rPr>
+                <w:noProof/>
+                <w:webHidden/>
+              </w:rPr>
+              <w:t>4</w:t>
+            </w:r>
+            <w:r>
+              <w:rPr>
+                <w:noProof/>
+                <w:webHidden/>
+              </w:rPr>
+              <w:fldChar w:fldCharType="end"/>
+            </w:r>
+          </w:hyperlink>
+        </w:p>
+        <w:p>
+          <w:r>
+            <w:rPr>
+              <w:b/>
+              <w:bCs/>
+              <w:noProof/>
+            </w:rPr>
+            <w:fldChar w:fldCharType="end"/>
+          </w:r>
+        </w:p>
+      </w:sdtContent>
+    </w:sdt>
+    <w:p>
+      <w:pPr>
+        <w:rPr>
+          <w:rFonts w:asciiTheme="majorHAnsi" w:eastAsiaTheme="majorEastAsia" w:hAnsiTheme="majorHAnsi" w:cstheme="majorBidi"/>
+          <w:color w:val="2F5496" w:themeColor="accent1" w:themeShade="BF"/>
+          <w:sz w:val="32"/>
+          <w:szCs w:val="32"/>
+        </w:rPr>
+      </w:pPr>
+      <w:r>
+        <w:br w:type="page"/>
+      </w:r>
+      <w:r>
+        <w:lastRenderedPageBreak/>
+        <w:t xml:space="preserve">Login </w:t>
+      </w:r>
+    </w:p>
+    <w:p>
+      <w:pPr>
+        <w:pStyle w:val="Heading1"/>
+      </w:pPr>
+      <w:r>
+        <w:t xml:space="preserve"> </w:t>
+      </w:r>
+      <w:bookmarkStart w:id="0" w:name="_Toc126514932"/>
       <w:r>
         <w:t>Appendix: Setup Linux</w:t>
       </w:r>
-    </w:p>
-    <w:p>
-      <w:r>
-        <w:t># Install Debian 11</w:t>
-      </w:r>
+      <w:bookmarkEnd w:id="0"/>
     </w:p>
     <w:p/>
     <w:p>
@@ -209,7 +482,7 @@
         <w:br/>
       </w:r>
       <w:r>
-        <w:t># password: Beer101 or Wine101</w:t>
+        <w:t># password: Beer101</w:t>
       </w:r>
       <w:r>
         <w:br/>
@@ -300,10 +573,393 @@
         <w:t>prod.deb</w:t>
       </w:r>
       <w:proofErr w:type="spellEnd"/>
+    </w:p>
+    <w:p>
+      <w:r>
+        <w:br w:type="page"/>
+      </w:r>
+    </w:p>
+    <w:p>
+      <w:pPr>
+        <w:pStyle w:val="Heading1"/>
+      </w:pPr>
+      <w:bookmarkStart w:id="1" w:name="_Toc126514933"/>
+      <w:r>
+        <w:lastRenderedPageBreak/>
+        <w:t xml:space="preserve">Appendix: Setup </w:t>
+      </w:r>
+      <w:r>
+        <w:t>MySQL</w:t>
+      </w:r>
+      <w:bookmarkEnd w:id="1"/>
+    </w:p>
+    <w:p/>
+    <w:p>
+      <w:r>
+        <w:t xml:space="preserve"> apt update</w:t>
+      </w:r>
+    </w:p>
+    <w:p>
+      <w:r>
+        <w:t xml:space="preserve">  # Adding the MySQL Software Repository</w:t>
+      </w:r>
+    </w:p>
+    <w:p>
+      <w:r>
+        <w:t xml:space="preserve">  apt install </w:t>
+      </w:r>
+      <w:proofErr w:type="spellStart"/>
+      <w:r>
+        <w:t>gnupg</w:t>
+      </w:r>
+      <w:proofErr w:type="spellEnd"/>
+    </w:p>
+    <w:p>
+      <w:r>
+        <w:t xml:space="preserve">   cd /</w:t>
+      </w:r>
+      <w:proofErr w:type="spellStart"/>
+      <w:r>
+        <w:t>tmp</w:t>
+      </w:r>
+      <w:proofErr w:type="spellEnd"/>
+    </w:p>
+    <w:p>
+      <w:r>
+        <w:t xml:space="preserve"> </w:t>
+      </w:r>
+      <w:proofErr w:type="spellStart"/>
+      <w:r>
+        <w:t>wget</w:t>
+      </w:r>
+      <w:proofErr w:type="spellEnd"/>
+      <w:r>
+        <w:t xml:space="preserve"> </w:t>
+      </w:r>
+      <w:hyperlink r:id="rId8" w:history="1">
+        <w:r>
+          <w:rPr>
+            <w:rStyle w:val="Hyperlink"/>
+          </w:rPr>
+          <w:t>https://dev.mysql.com/get/mysql-apt-config_0.8.22-1_all.deb</w:t>
+        </w:r>
+      </w:hyperlink>
+      <w:r>
+        <w:br/>
+      </w:r>
+      <w:r>
+        <w:t xml:space="preserve"> </w:t>
+      </w:r>
+      <w:proofErr w:type="spellStart"/>
+      <w:r>
+        <w:t>sudo</w:t>
+      </w:r>
+      <w:proofErr w:type="spellEnd"/>
+      <w:r>
+        <w:t xml:space="preserve"> apt install ./mysql-apt-config_0.8.22-1_all.deb</w:t>
+      </w:r>
+    </w:p>
+    <w:p>
+      <w:r>
+        <w:t xml:space="preserve">  </w:t>
+      </w:r>
+      <w:proofErr w:type="spellStart"/>
+      <w:r>
+        <w:t>dpkg</w:t>
+      </w:r>
+      <w:proofErr w:type="spellEnd"/>
+      <w:r>
+        <w:t xml:space="preserve"> -</w:t>
+      </w:r>
+      <w:proofErr w:type="spellStart"/>
+      <w:r>
+        <w:t>i</w:t>
+      </w:r>
+      <w:proofErr w:type="spellEnd"/>
+      <w:r>
+        <w:t xml:space="preserve"> </w:t>
+      </w:r>
+      <w:proofErr w:type="spellStart"/>
+      <w:r>
+        <w:t>mysql</w:t>
+      </w:r>
+      <w:proofErr w:type="spellEnd"/>
+      <w:r>
+        <w:t>-apt-config*</w:t>
+      </w:r>
+    </w:p>
+    <w:p>
+      <w:r>
+        <w:t xml:space="preserve">  apt update </w:t>
+      </w:r>
+    </w:p>
+    <w:p>
+      <w:r>
+        <w:t xml:space="preserve"> # Installing MySQL</w:t>
+      </w:r>
+      <w:r>
+        <w:br/>
+      </w:r>
+      <w:r>
+        <w:t xml:space="preserve"> # Set Root Password: </w:t>
+      </w:r>
+      <w:proofErr w:type="gramStart"/>
+      <w:r>
+        <w:t>W!ne</w:t>
+      </w:r>
+      <w:proofErr w:type="gramEnd"/>
+      <w:r>
+        <w:t xml:space="preserve">4eversudo </w:t>
+      </w:r>
+      <w:r>
+        <w:br/>
+      </w:r>
+      <w:r>
+        <w:t xml:space="preserve"> # OR Wine101</w:t>
+      </w:r>
+    </w:p>
+    <w:p>
+      <w:r>
+        <w:t xml:space="preserve"> </w:t>
+      </w:r>
+      <w:proofErr w:type="spellStart"/>
+      <w:r>
+        <w:t>sudo</w:t>
+      </w:r>
+      <w:proofErr w:type="spellEnd"/>
+      <w:r>
+        <w:t xml:space="preserve"> apt install </w:t>
+      </w:r>
+      <w:proofErr w:type="spellStart"/>
+      <w:r>
+        <w:t>mysql</w:t>
+      </w:r>
+      <w:proofErr w:type="spellEnd"/>
+      <w:r>
+        <w:t>-server</w:t>
+      </w:r>
+    </w:p>
+    <w:p>
+      <w:r>
+        <w:t xml:space="preserve">  # </w:t>
+      </w:r>
+      <w:proofErr w:type="gramStart"/>
+      <w:r>
+        <w:t>verify</w:t>
+      </w:r>
+      <w:proofErr w:type="gramEnd"/>
+      <w:r>
+        <w:t xml:space="preserve"> Status</w:t>
+      </w:r>
+      <w:r>
+        <w:br/>
+      </w:r>
+      <w:r>
+        <w:t xml:space="preserve">  </w:t>
+      </w:r>
+      <w:proofErr w:type="spellStart"/>
+      <w:r>
+        <w:t>systemctl</w:t>
+      </w:r>
+      <w:proofErr w:type="spellEnd"/>
+      <w:r>
+        <w:t xml:space="preserve"> status </w:t>
+      </w:r>
+      <w:proofErr w:type="spellStart"/>
+      <w:r>
+        <w:t>mysql</w:t>
+      </w:r>
+      <w:proofErr w:type="spellEnd"/>
+    </w:p>
+    <w:p>
+      <w:r>
+        <w:t xml:space="preserve"> # Securing </w:t>
+      </w:r>
+      <w:proofErr w:type="spellStart"/>
+      <w:r>
+        <w:t>MySQLy</w:t>
+      </w:r>
+      <w:proofErr w:type="spellEnd"/>
+      <w:r>
+        <w:br/>
+      </w:r>
+      <w:r>
+        <w:t xml:space="preserve"> </w:t>
+      </w:r>
+      <w:proofErr w:type="spellStart"/>
+      <w:r>
+        <w:t>mysql_secure_installation</w:t>
+      </w:r>
+      <w:proofErr w:type="spellEnd"/>
+    </w:p>
+    <w:p>
+      <w:r>
+        <w:t xml:space="preserve"> # Verify the Installation</w:t>
+      </w:r>
+      <w:r>
+        <w:br/>
+      </w:r>
+      <w:r>
+        <w:t xml:space="preserve"> </w:t>
+      </w:r>
+      <w:proofErr w:type="spellStart"/>
+      <w:r>
+        <w:t>mysqladmin</w:t>
+      </w:r>
+      <w:proofErr w:type="spellEnd"/>
+      <w:r>
+        <w:t xml:space="preserve"> -u root -p version</w:t>
+      </w:r>
+    </w:p>
+    <w:p>
+      <w:r>
+        <w:t xml:space="preserve"> # Verify the Installation</w:t>
+      </w:r>
+      <w:r>
+        <w:br/>
+      </w:r>
+      <w:r>
+        <w:t xml:space="preserve"> </w:t>
+      </w:r>
+      <w:proofErr w:type="spellStart"/>
+      <w:r>
+        <w:t>mysql</w:t>
+      </w:r>
+      <w:proofErr w:type="spellEnd"/>
+      <w:r>
+        <w:t xml:space="preserve"> -u root -p</w:t>
+      </w:r>
+    </w:p>
+    <w:p>
+      <w:r>
+        <w:t xml:space="preserve"> # Create Database</w:t>
+      </w:r>
+      <w:r>
+        <w:br/>
+      </w:r>
+      <w:r>
+        <w:t xml:space="preserve">  CREATE DATABASE inventory;</w:t>
+      </w:r>
+    </w:p>
+    <w:p>
+      <w:r>
+        <w:t xml:space="preserve"> # Create admin</w:t>
+      </w:r>
+      <w:r>
+        <w:br/>
+      </w:r>
+      <w:r>
+        <w:t xml:space="preserve">  CREATE USER '</w:t>
+      </w:r>
+      <w:proofErr w:type="spellStart"/>
+      <w:r>
+        <w:t>invadmin</w:t>
+      </w:r>
+      <w:proofErr w:type="spellEnd"/>
+      <w:r>
+        <w:t>'@'%' IDENTIFIED BY '</w:t>
+      </w:r>
+      <w:proofErr w:type="gramStart"/>
+      <w:r>
+        <w:t>W!neAdmin</w:t>
+      </w:r>
+      <w:proofErr w:type="gramEnd"/>
+      <w:r>
+        <w:t>123';</w:t>
+      </w:r>
+      <w:r>
+        <w:br/>
+      </w:r>
+      <w:r>
+        <w:t xml:space="preserve">  GRANT ALL PRIVILEGES ON inventory.* TO '</w:t>
+      </w:r>
+      <w:proofErr w:type="spellStart"/>
+      <w:r>
+        <w:t>invadmin</w:t>
+      </w:r>
+      <w:proofErr w:type="spellEnd"/>
+      <w:r>
+        <w:t>'@'%' WITH GRANT OPTION;</w:t>
+      </w:r>
+      <w:r>
+        <w:br/>
+      </w:r>
+      <w:r>
+        <w:t xml:space="preserve">  GRANT SUPER ON *.* TO '</w:t>
+      </w:r>
+      <w:proofErr w:type="spellStart"/>
+      <w:r>
+        <w:t>invadmin</w:t>
+      </w:r>
+      <w:proofErr w:type="spellEnd"/>
+      <w:r>
+        <w:t>'@'%';</w:t>
+      </w:r>
+    </w:p>
+    <w:p>
+      <w:r>
+        <w:t xml:space="preserve"> # Create user</w:t>
+      </w:r>
+      <w:r>
+        <w:br/>
+      </w:r>
+      <w:r>
+        <w:t xml:space="preserve">  CREATE USER '</w:t>
+      </w:r>
+      <w:proofErr w:type="spellStart"/>
+      <w:r>
+        <w:t>invuser</w:t>
+      </w:r>
+      <w:proofErr w:type="spellEnd"/>
+      <w:r>
+        <w:t>'@'%' IDENTIFIED BY 'Testinv!123';</w:t>
+      </w:r>
+      <w:r>
+        <w:br/>
+      </w:r>
+      <w:r>
+        <w:t xml:space="preserve">  GRANT INSERT, UPDATE, DELETE, SELECT ON </w:t>
+      </w:r>
+      <w:proofErr w:type="gramStart"/>
+      <w:r>
+        <w:t>inventory.*</w:t>
+      </w:r>
+      <w:proofErr w:type="gramEnd"/>
+      <w:r>
+        <w:t xml:space="preserve"> TO '</w:t>
+      </w:r>
+      <w:proofErr w:type="spellStart"/>
+      <w:r>
+        <w:t>invuser</w:t>
+      </w:r>
+      <w:proofErr w:type="spellEnd"/>
+      <w:r>
+        <w:t>'@'*';</w:t>
+      </w:r>
+    </w:p>
+    <w:p/>
+    <w:p>
+      <w:r>
+        <w:t xml:space="preserve"> # Connection string: Server=</w:t>
+      </w:r>
+      <w:proofErr w:type="gramStart"/>
+      <w:r>
+        <w:t>localhost;Port</w:t>
+      </w:r>
+      <w:proofErr w:type="gramEnd"/>
+      <w:r>
+        <w:t>=3306;Database=inventory;Uid=invuser;Pwd=Testinv!123;</w:t>
+      </w:r>
+      <w:r>
+        <w:br/>
+      </w:r>
+      <w:r>
+        <w:t xml:space="preserve"> # Connection string: Server=localhost;Port=3306;Database=inventory;Uid=invuser;Pwd=testinv;</w:t>
+      </w:r>
     </w:p>
     <w:sectPr>
       <w:pgSz w:w="12240" w:h="15840"/>
-      <w:pgMar w:top="1440" w:right="1440" w:bottom="1440" w:left="1440" w:header="720" w:footer="720" w:gutter="0"/>
+      <w:pgMar w:top="720" w:right="720" w:bottom="720" w:left="720" w:header="720" w:footer="720" w:gutter="0"/>
       <w:cols w:space="720"/>
       <w:docGrid w:linePitch="360"/>
     </w:sectPr>
@@ -710,10 +1366,30 @@
     <w:name w:val="Normal"/>
     <w:qFormat/>
   </w:style>
+  <w:style w:type="paragraph" w:styleId="Heading1">
+    <w:name w:val="heading 1"/>
+    <w:basedOn w:val="Normal"/>
+    <w:next w:val="Normal"/>
+    <w:link w:val="Heading1Char"/>
+    <w:uiPriority w:val="9"/>
+    <w:qFormat/>
+    <w:rsid w:val="00DD5C8C"/>
+    <w:pPr>
+      <w:keepNext/>
+      <w:keepLines/>
+      <w:spacing w:before="240" w:after="0"/>
+      <w:outlineLvl w:val="0"/>
+    </w:pPr>
+    <w:rPr>
+      <w:rFonts w:asciiTheme="majorHAnsi" w:eastAsiaTheme="majorEastAsia" w:hAnsiTheme="majorHAnsi" w:cstheme="majorBidi"/>
+      <w:color w:val="2F5496" w:themeColor="accent1" w:themeShade="BF"/>
+      <w:sz w:val="32"/>
+      <w:szCs w:val="32"/>
+    </w:rPr>
+  </w:style>
   <w:style w:type="character" w:default="1" w:styleId="DefaultParagraphFont">
     <w:name w:val="Default Paragraph Font"/>
     <w:uiPriority w:val="1"/>
-    <w:semiHidden/>
     <w:unhideWhenUsed/>
   </w:style>
   <w:style w:type="table" w:default="1" w:styleId="TableNormal">
@@ -736,6 +1412,100 @@
     <w:uiPriority w:val="99"/>
     <w:semiHidden/>
     <w:unhideWhenUsed/>
+  </w:style>
+  <w:style w:type="character" w:customStyle="1" w:styleId="Heading1Char">
+    <w:name w:val="Heading 1 Char"/>
+    <w:basedOn w:val="DefaultParagraphFont"/>
+    <w:link w:val="Heading1"/>
+    <w:uiPriority w:val="9"/>
+    <w:rsid w:val="00DD5C8C"/>
+    <w:rPr>
+      <w:rFonts w:asciiTheme="majorHAnsi" w:eastAsiaTheme="majorEastAsia" w:hAnsiTheme="majorHAnsi" w:cstheme="majorBidi"/>
+      <w:color w:val="2F5496" w:themeColor="accent1" w:themeShade="BF"/>
+      <w:sz w:val="32"/>
+      <w:szCs w:val="32"/>
+    </w:rPr>
+  </w:style>
+  <w:style w:type="character" w:styleId="Hyperlink">
+    <w:name w:val="Hyperlink"/>
+    <w:basedOn w:val="DefaultParagraphFont"/>
+    <w:uiPriority w:val="99"/>
+    <w:unhideWhenUsed/>
+    <w:rsid w:val="00DD5C8C"/>
+    <w:rPr>
+      <w:color w:val="0563C1" w:themeColor="hyperlink"/>
+      <w:u w:val="single"/>
+    </w:rPr>
+  </w:style>
+  <w:style w:type="character" w:styleId="UnresolvedMention">
+    <w:name w:val="Unresolved Mention"/>
+    <w:basedOn w:val="DefaultParagraphFont"/>
+    <w:uiPriority w:val="99"/>
+    <w:semiHidden/>
+    <w:unhideWhenUsed/>
+    <w:rsid w:val="00DD5C8C"/>
+    <w:rPr>
+      <w:color w:val="605E5C"/>
+      <w:shd w:val="clear" w:color="auto" w:fill="E1DFDD"/>
+    </w:rPr>
+  </w:style>
+  <w:style w:type="paragraph" w:styleId="Title">
+    <w:name w:val="Title"/>
+    <w:basedOn w:val="Normal"/>
+    <w:next w:val="Normal"/>
+    <w:link w:val="TitleChar"/>
+    <w:uiPriority w:val="10"/>
+    <w:qFormat/>
+    <w:rsid w:val="00A00550"/>
+    <w:pPr>
+      <w:spacing w:after="0" w:line="240" w:lineRule="auto"/>
+      <w:contextualSpacing/>
+    </w:pPr>
+    <w:rPr>
+      <w:rFonts w:asciiTheme="majorHAnsi" w:eastAsiaTheme="majorEastAsia" w:hAnsiTheme="majorHAnsi" w:cstheme="majorBidi"/>
+      <w:spacing w:val="-10"/>
+      <w:kern w:val="28"/>
+      <w:sz w:val="56"/>
+      <w:szCs w:val="56"/>
+    </w:rPr>
+  </w:style>
+  <w:style w:type="character" w:customStyle="1" w:styleId="TitleChar">
+    <w:name w:val="Title Char"/>
+    <w:basedOn w:val="DefaultParagraphFont"/>
+    <w:link w:val="Title"/>
+    <w:uiPriority w:val="10"/>
+    <w:rsid w:val="00A00550"/>
+    <w:rPr>
+      <w:rFonts w:asciiTheme="majorHAnsi" w:eastAsiaTheme="majorEastAsia" w:hAnsiTheme="majorHAnsi" w:cstheme="majorBidi"/>
+      <w:spacing w:val="-10"/>
+      <w:kern w:val="28"/>
+      <w:sz w:val="56"/>
+      <w:szCs w:val="56"/>
+    </w:rPr>
+  </w:style>
+  <w:style w:type="paragraph" w:styleId="TOCHeading">
+    <w:name w:val="TOC Heading"/>
+    <w:basedOn w:val="Heading1"/>
+    <w:next w:val="Normal"/>
+    <w:uiPriority w:val="39"/>
+    <w:unhideWhenUsed/>
+    <w:qFormat/>
+    <w:rsid w:val="00A00550"/>
+    <w:pPr>
+      <w:outlineLvl w:val="9"/>
+    </w:pPr>
+  </w:style>
+  <w:style w:type="paragraph" w:styleId="TOC1">
+    <w:name w:val="toc 1"/>
+    <w:basedOn w:val="Normal"/>
+    <w:next w:val="Normal"/>
+    <w:autoRedefine/>
+    <w:uiPriority w:val="39"/>
+    <w:unhideWhenUsed/>
+    <w:rsid w:val="00A00550"/>
+    <w:pPr>
+      <w:spacing w:after="100"/>
+    </w:pPr>
   </w:style>
 </w:styles>
 </file>
@@ -1267,6 +2037,10 @@
 </p:properties>
 </file>
 
+<file path=customXml/item4.xml><?xml version="1.0" encoding="utf-8"?>
+<b:Sources xmlns:b="http://schemas.openxmlformats.org/officeDocument/2006/bibliography" xmlns="http://schemas.openxmlformats.org/officeDocument/2006/bibliography" SelectedStyle="\APASixthEditionOfficeOnline.xsl" StyleName="APA" Version="6"/>
+</file>
+
 <file path=customXml/itemProps1.xml><?xml version="1.0" encoding="utf-8"?>
 <ds:datastoreItem xmlns:ds="http://schemas.openxmlformats.org/officeDocument/2006/customXml" ds:itemID="{D8F8DF05-7E60-4996-8B2E-73E052FCDCCF}">
   <ds:schemaRefs>
@@ -1301,4 +2075,12 @@
     <ds:schemaRef ds:uri="http://schemas.microsoft.com/office/infopath/2007/PartnerControls"/>
   </ds:schemaRefs>
 </ds:datastoreItem>
+</file>
+
+<file path=customXml/itemProps4.xml><?xml version="1.0" encoding="utf-8"?>
+<ds:datastoreItem xmlns:ds="http://schemas.openxmlformats.org/officeDocument/2006/customXml" ds:itemID="{E1E52C74-C914-4E35-A83F-A947B3E54A62}">
+  <ds:schemaRefs>
+    <ds:schemaRef ds:uri="http://schemas.openxmlformats.org/officeDocument/2006/bibliography"/>
+  </ds:schemaRefs>
+</ds:datastoreItem>
 </file>
</xml_diff>